<commit_message>
java doc e domain
</commit_message>
<xml_diff>
--- a/doc/template-documentazione-progetto.docx
+++ b/doc/template-documentazione-progetto.docx
@@ -1,6 +1,6 @@
 
 <file path=word/document.xml><?xml version="1.0" encoding="utf-8"?>
-<w:document xmlns:wpc="http://schemas.microsoft.com/office/word/2010/wordprocessingCanvas" xmlns:cx="http://schemas.microsoft.com/office/drawing/2014/chartex" xmlns:cx1="http://schemas.microsoft.com/office/drawing/2015/9/8/chartex" xmlns:cx2="http://schemas.microsoft.com/office/drawing/2015/10/21/chartex" xmlns:cx3="http://schemas.microsoft.com/office/drawing/2016/5/9/chartex" xmlns:cx4="http://schemas.microsoft.com/office/drawing/2016/5/10/chartex" xmlns:cx5="http://schemas.microsoft.com/office/drawing/2016/5/11/chartex" xmlns:cx6="http://schemas.microsoft.com/office/drawing/2016/5/12/chartex" xmlns:cx7="http://schemas.microsoft.com/office/drawing/2016/5/13/chartex" xmlns:cx8="http://schemas.microsoft.com/office/drawing/2016/5/14/chartex" xmlns:mc="http://schemas.openxmlformats.org/markup-compatibility/2006" xmlns:aink="http://schemas.microsoft.com/office/drawing/2016/ink" xmlns:am3d="http://schemas.microsoft.com/office/drawing/2017/model3d" xmlns:o="urn:schemas-microsoft-com:office:office" xmlns:oel="http://schemas.microsoft.com/office/2019/extlst" xmlns:r="http://schemas.openxmlformats.org/officeDocument/2006/relationships" xmlns:m="http://schemas.openxmlformats.org/officeDocument/2006/math" xmlns:v="urn:schemas-microsoft-com:vml" xmlns:wp14="http://schemas.microsoft.com/office/word/2010/wordprocessingDrawing" xmlns:wp="http://schemas.openxmlformats.org/drawingml/2006/wordprocessingDrawing" xmlns:w10="urn:schemas-microsoft-com:office:word" xmlns:w="http://schemas.openxmlformats.org/wordprocessingml/2006/main" xmlns:w14="http://schemas.microsoft.com/office/word/2010/wordml" xmlns:w15="http://schemas.microsoft.com/office/word/2012/wordml" xmlns:w16cex="http://schemas.microsoft.com/office/word/2018/wordml/cex" xmlns:w16cid="http://schemas.microsoft.com/office/word/2016/wordml/cid" xmlns:w16="http://schemas.microsoft.com/office/word/2018/wordml" xmlns:w16sdtdh="http://schemas.microsoft.com/office/word/2020/wordml/sdtdatahash" xmlns:w16se="http://schemas.microsoft.com/office/word/2015/wordml/symex" xmlns:wpg="http://schemas.microsoft.com/office/word/2010/wordprocessingGroup" xmlns:wpi="http://schemas.microsoft.com/office/word/2010/wordprocessingInk" xmlns:wne="http://schemas.microsoft.com/office/word/2006/wordml" xmlns:wps="http://schemas.microsoft.com/office/word/2010/wordprocessingShape" mc:Ignorable="w14 w15 w16se w16cid w16 w16cex w16sdtdh wp14">
+<w:document xmlns:wpc="http://schemas.microsoft.com/office/word/2010/wordprocessingCanvas" xmlns:cx="http://schemas.microsoft.com/office/drawing/2014/chartex" xmlns:cx1="http://schemas.microsoft.com/office/drawing/2015/9/8/chartex" xmlns:cx2="http://schemas.microsoft.com/office/drawing/2015/10/21/chartex" xmlns:cx3="http://schemas.microsoft.com/office/drawing/2016/5/9/chartex" xmlns:cx4="http://schemas.microsoft.com/office/drawing/2016/5/10/chartex" xmlns:cx5="http://schemas.microsoft.com/office/drawing/2016/5/11/chartex" xmlns:cx6="http://schemas.microsoft.com/office/drawing/2016/5/12/chartex" xmlns:cx7="http://schemas.microsoft.com/office/drawing/2016/5/13/chartex" xmlns:cx8="http://schemas.microsoft.com/office/drawing/2016/5/14/chartex" xmlns:mc="http://schemas.openxmlformats.org/markup-compatibility/2006" xmlns:aink="http://schemas.microsoft.com/office/drawing/2016/ink" xmlns:am3d="http://schemas.microsoft.com/office/drawing/2017/model3d" xmlns:o="urn:schemas-microsoft-com:office:office" xmlns:oel="http://schemas.microsoft.com/office/2019/extlst" xmlns:r="http://schemas.openxmlformats.org/officeDocument/2006/relationships" xmlns:m="http://schemas.openxmlformats.org/officeDocument/2006/math" xmlns:v="urn:schemas-microsoft-com:vml" xmlns:wp14="http://schemas.microsoft.com/office/word/2010/wordprocessingDrawing" xmlns:wp="http://schemas.openxmlformats.org/drawingml/2006/wordprocessingDrawing" xmlns:w10="urn:schemas-microsoft-com:office:word" xmlns:w="http://schemas.openxmlformats.org/wordprocessingml/2006/main" xmlns:w14="http://schemas.microsoft.com/office/word/2010/wordml" xmlns:w15="http://schemas.microsoft.com/office/word/2012/wordml" xmlns:w16cex="http://schemas.microsoft.com/office/word/2018/wordml/cex" xmlns:w16cid="http://schemas.microsoft.com/office/word/2016/wordml/cid" xmlns:w16="http://schemas.microsoft.com/office/word/2018/wordml" xmlns:w16du="http://schemas.microsoft.com/office/word/2023/wordml/word16du" xmlns:w16sdtdh="http://schemas.microsoft.com/office/word/2020/wordml/sdtdatahash" xmlns:w16se="http://schemas.microsoft.com/office/word/2015/wordml/symex" xmlns:wpg="http://schemas.microsoft.com/office/word/2010/wordprocessingGroup" xmlns:wpi="http://schemas.microsoft.com/office/word/2010/wordprocessingInk" xmlns:wne="http://schemas.microsoft.com/office/word/2006/wordml" xmlns:wps="http://schemas.microsoft.com/office/word/2010/wordprocessingShape" mc:Ignorable="w14 w15 w16se w16cid w16 w16cex w16sdtdh w16du wp14">
   <w:body>
     <w:sdt>
       <w:sdtPr>
@@ -275,9 +275,9 @@
                   </wp:anchor>
                 </w:drawing>
               </mc:Choice>
-              <mc:Fallback xmlns:w16du="http://schemas.microsoft.com/office/word/2023/wordml/word16du">
+              <mc:Fallback>
                 <w:pict>
-                  <v:line w14:anchorId="3D3A5B14" id="Connettore diritto 42" o:spid="_x0000_s1026" style="position:absolute;z-index:251655680;visibility:visible;mso-wrap-style:square;mso-width-percent:0;mso-wrap-distance-left:9pt;mso-wrap-distance-top:0;mso-wrap-distance-right:9pt;mso-wrap-distance-bottom:0;mso-position-horizontal:absolute;mso-position-horizontal-relative:text;mso-position-vertical:absolute;mso-position-vertical-relative:text;mso-width-percent:0;mso-width-relative:margin" from=".15pt,.6pt" to="425.55pt,.6pt" o:gfxdata="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" strokecolor="#4472c4 [3204]" strokeweight="1.75pt">
+                  <v:line w14:anchorId="5C2646AD" id="Connettore diritto 42" o:spid="_x0000_s1026" style="position:absolute;z-index:251655680;visibility:visible;mso-wrap-style:square;mso-width-percent:0;mso-wrap-distance-left:9pt;mso-wrap-distance-top:0;mso-wrap-distance-right:9pt;mso-wrap-distance-bottom:0;mso-position-horizontal:absolute;mso-position-horizontal-relative:text;mso-position-vertical:absolute;mso-position-vertical-relative:text;mso-width-percent:0;mso-width-relative:margin" from=".15pt,.6pt" to="425.55pt,.6pt" o:gfxdata="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" strokecolor="#4472c4 [3204]" strokeweight="1.75pt">
                     <v:stroke joinstyle="miter"/>
                   </v:line>
                 </w:pict>
@@ -385,8 +385,18 @@
                     <w:b/>
                     <w:szCs w:val="22"/>
                   </w:rPr>
-                  <w:t>Membri del team</w:t>
+                  <w:t xml:space="preserve">Membri </w:t>
                 </w:r>
+                <w:proofErr w:type="gramStart"/>
+                <w:r>
+                  <w:rPr>
+                    <w:rFonts w:cstheme="minorHAnsi"/>
+                    <w:b/>
+                    <w:szCs w:val="22"/>
+                  </w:rPr>
+                  <w:t>del team</w:t>
+                </w:r>
+                <w:proofErr w:type="gramEnd"/>
               </w:p>
             </w:tc>
           </w:tr>
@@ -967,9 +977,9 @@
                   </wp:anchor>
                 </w:drawing>
               </mc:Choice>
-              <mc:Fallback xmlns:w16du="http://schemas.microsoft.com/office/word/2023/wordml/word16du">
+              <mc:Fallback>
                 <w:pict>
-                  <v:line w14:anchorId="4A4FB2F2" id="Connettore diritto 43" o:spid="_x0000_s1026" style="position:absolute;z-index:251695616;visibility:visible;mso-wrap-style:square;mso-width-percent:0;mso-wrap-distance-left:9pt;mso-wrap-distance-top:0;mso-wrap-distance-right:9pt;mso-wrap-distance-bottom:0;mso-position-horizontal:absolute;mso-position-horizontal-relative:text;mso-position-vertical:absolute;mso-position-vertical-relative:text;mso-width-percent:0;mso-width-relative:margin" from=".15pt,6.05pt" to="425.55pt,6.05pt" o:gfxdata="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" strokecolor="#4472c4 [3204]" strokeweight="1.5pt">
+                  <v:line w14:anchorId="393E71B8" id="Connettore diritto 43" o:spid="_x0000_s1026" style="position:absolute;z-index:251695616;visibility:visible;mso-wrap-style:square;mso-width-percent:0;mso-wrap-distance-left:9pt;mso-wrap-distance-top:0;mso-wrap-distance-right:9pt;mso-wrap-distance-bottom:0;mso-position-horizontal:absolute;mso-position-horizontal-relative:text;mso-position-vertical:absolute;mso-position-vertical-relative:text;mso-width-percent:0;mso-width-relative:margin" from=".15pt,6.05pt" to="425.55pt,6.05pt" o:gfxdata="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" strokecolor="#4472c4 [3204]" strokeweight="1.5pt">
                     <v:stroke joinstyle="miter"/>
                   </v:line>
                 </w:pict>
@@ -2006,7 +2016,27 @@
           <w:sz w:val="22"/>
           <w:szCs w:val="21"/>
         </w:rPr>
-        <w:t>Il sistema prevede la possibilità di annullare al massimo le ultime 5 mosse effettuate durante una partita. Ogni membro del gruppo ha partecipato allo sviluppo di questa funzionalità.</w:t>
+        <w:t xml:space="preserve">Il sistema prevede la possibilità di annullare al massimo le ultime </w:t>
+      </w:r>
+      <w:proofErr w:type="gramStart"/>
+      <w:r>
+        <w:rPr>
+          <w:rFonts w:asciiTheme="minorHAnsi" w:eastAsiaTheme="minorEastAsia" w:hAnsiTheme="minorHAnsi" w:cstheme="minorHAnsi"/>
+          <w:color w:val="auto"/>
+          <w:sz w:val="22"/>
+          <w:szCs w:val="21"/>
+        </w:rPr>
+        <w:t>5</w:t>
+      </w:r>
+      <w:proofErr w:type="gramEnd"/>
+      <w:r>
+        <w:rPr>
+          <w:rFonts w:asciiTheme="minorHAnsi" w:eastAsiaTheme="minorEastAsia" w:hAnsiTheme="minorHAnsi" w:cstheme="minorHAnsi"/>
+          <w:color w:val="auto"/>
+          <w:sz w:val="22"/>
+          <w:szCs w:val="21"/>
+        </w:rPr>
+        <w:t xml:space="preserve"> mosse effettuate durante una partita. Ogni membro del gruppo ha partecipato allo sviluppo di questa funzionalità.</w:t>
       </w:r>
     </w:p>
     <w:p>
@@ -2250,10 +2280,10 @@
           <w:noProof/>
         </w:rPr>
         <w:drawing>
-          <wp:inline distT="0" distB="0" distL="0" distR="0" wp14:anchorId="61160F1E" wp14:editId="19520793">
-            <wp:extent cx="6023610" cy="3262552"/>
-            <wp:effectExtent l="0" t="0" r="0" b="1905"/>
-            <wp:docPr id="190313890" name="Immagine 1"/>
+          <wp:inline distT="0" distB="0" distL="0" distR="0" wp14:anchorId="349D98F4" wp14:editId="60BE5B6A">
+            <wp:extent cx="5400040" cy="3720465"/>
+            <wp:effectExtent l="0" t="0" r="0" b="0"/>
+            <wp:docPr id="908411912" name="Immagine 3" descr="Immagine che contiene testo, schermata, Software per la grafica, diagramma&#10;&#10;Descrizione generata automaticamente"/>
             <wp:cNvGraphicFramePr>
               <a:graphicFrameLocks xmlns:a="http://schemas.openxmlformats.org/drawingml/2006/main" noChangeAspect="1"/>
             </wp:cNvGraphicFramePr>
@@ -2261,7 +2291,7 @@
               <a:graphicData uri="http://schemas.openxmlformats.org/drawingml/2006/picture">
                 <pic:pic xmlns:pic="http://schemas.openxmlformats.org/drawingml/2006/picture">
                   <pic:nvPicPr>
-                    <pic:cNvPr id="190313890" name="Immagine 190313890"/>
+                    <pic:cNvPr id="908411912" name="Immagine 3" descr="Immagine che contiene testo, schermata, Software per la grafica, diagramma&#10;&#10;Descrizione generata automaticamente"/>
                     <pic:cNvPicPr/>
                   </pic:nvPicPr>
                   <pic:blipFill>
@@ -2279,7 +2309,7 @@
                   <pic:spPr>
                     <a:xfrm>
                       <a:off x="0" y="0"/>
-                      <a:ext cx="6071443" cy="3288459"/>
+                      <a:ext cx="5400040" cy="3720465"/>
                     </a:xfrm>
                     <a:prstGeom prst="rect">
                       <a:avLst/>
@@ -2307,7 +2337,7 @@
 </file>
 
 <file path=word/endnotes.xml><?xml version="1.0" encoding="utf-8"?>
-<w:endnotes xmlns:wpc="http://schemas.microsoft.com/office/word/2010/wordprocessingCanvas" xmlns:cx="http://schemas.microsoft.com/office/drawing/2014/chartex" xmlns:cx1="http://schemas.microsoft.com/office/drawing/2015/9/8/chartex" xmlns:cx2="http://schemas.microsoft.com/office/drawing/2015/10/21/chartex" xmlns:cx3="http://schemas.microsoft.com/office/drawing/2016/5/9/chartex" xmlns:cx4="http://schemas.microsoft.com/office/drawing/2016/5/10/chartex" xmlns:cx5="http://schemas.microsoft.com/office/drawing/2016/5/11/chartex" xmlns:cx6="http://schemas.microsoft.com/office/drawing/2016/5/12/chartex" xmlns:cx7="http://schemas.microsoft.com/office/drawing/2016/5/13/chartex" xmlns:cx8="http://schemas.microsoft.com/office/drawing/2016/5/14/chartex" xmlns:mc="http://schemas.openxmlformats.org/markup-compatibility/2006" xmlns:aink="http://schemas.microsoft.com/office/drawing/2016/ink" xmlns:am3d="http://schemas.microsoft.com/office/drawing/2017/model3d" xmlns:o="urn:schemas-microsoft-com:office:office" xmlns:oel="http://schemas.microsoft.com/office/2019/extlst" xmlns:r="http://schemas.openxmlformats.org/officeDocument/2006/relationships" xmlns:m="http://schemas.openxmlformats.org/officeDocument/2006/math" xmlns:v="urn:schemas-microsoft-com:vml" xmlns:wp14="http://schemas.microsoft.com/office/word/2010/wordprocessingDrawing" xmlns:wp="http://schemas.openxmlformats.org/drawingml/2006/wordprocessingDrawing" xmlns:w10="urn:schemas-microsoft-com:office:word" xmlns:w="http://schemas.openxmlformats.org/wordprocessingml/2006/main" xmlns:w14="http://schemas.microsoft.com/office/word/2010/wordml" xmlns:w15="http://schemas.microsoft.com/office/word/2012/wordml" xmlns:w16cex="http://schemas.microsoft.com/office/word/2018/wordml/cex" xmlns:w16cid="http://schemas.microsoft.com/office/word/2016/wordml/cid" xmlns:w16="http://schemas.microsoft.com/office/word/2018/wordml" xmlns:w16sdtdh="http://schemas.microsoft.com/office/word/2020/wordml/sdtdatahash" xmlns:w16se="http://schemas.microsoft.com/office/word/2015/wordml/symex" xmlns:wpg="http://schemas.microsoft.com/office/word/2010/wordprocessingGroup" xmlns:wpi="http://schemas.microsoft.com/office/word/2010/wordprocessingInk" xmlns:wne="http://schemas.microsoft.com/office/word/2006/wordml" xmlns:wps="http://schemas.microsoft.com/office/word/2010/wordprocessingShape" mc:Ignorable="w14 w15 w16se w16cid w16 w16cex w16sdtdh wp14">
+<w:endnotes xmlns:wpc="http://schemas.microsoft.com/office/word/2010/wordprocessingCanvas" xmlns:cx="http://schemas.microsoft.com/office/drawing/2014/chartex" xmlns:cx1="http://schemas.microsoft.com/office/drawing/2015/9/8/chartex" xmlns:cx2="http://schemas.microsoft.com/office/drawing/2015/10/21/chartex" xmlns:cx3="http://schemas.microsoft.com/office/drawing/2016/5/9/chartex" xmlns:cx4="http://schemas.microsoft.com/office/drawing/2016/5/10/chartex" xmlns:cx5="http://schemas.microsoft.com/office/drawing/2016/5/11/chartex" xmlns:cx6="http://schemas.microsoft.com/office/drawing/2016/5/12/chartex" xmlns:cx7="http://schemas.microsoft.com/office/drawing/2016/5/13/chartex" xmlns:cx8="http://schemas.microsoft.com/office/drawing/2016/5/14/chartex" xmlns:mc="http://schemas.openxmlformats.org/markup-compatibility/2006" xmlns:aink="http://schemas.microsoft.com/office/drawing/2016/ink" xmlns:am3d="http://schemas.microsoft.com/office/drawing/2017/model3d" xmlns:o="urn:schemas-microsoft-com:office:office" xmlns:oel="http://schemas.microsoft.com/office/2019/extlst" xmlns:r="http://schemas.openxmlformats.org/officeDocument/2006/relationships" xmlns:m="http://schemas.openxmlformats.org/officeDocument/2006/math" xmlns:v="urn:schemas-microsoft-com:vml" xmlns:wp14="http://schemas.microsoft.com/office/word/2010/wordprocessingDrawing" xmlns:wp="http://schemas.openxmlformats.org/drawingml/2006/wordprocessingDrawing" xmlns:w10="urn:schemas-microsoft-com:office:word" xmlns:w="http://schemas.openxmlformats.org/wordprocessingml/2006/main" xmlns:w14="http://schemas.microsoft.com/office/word/2010/wordml" xmlns:w15="http://schemas.microsoft.com/office/word/2012/wordml" xmlns:w16cex="http://schemas.microsoft.com/office/word/2018/wordml/cex" xmlns:w16cid="http://schemas.microsoft.com/office/word/2016/wordml/cid" xmlns:w16="http://schemas.microsoft.com/office/word/2018/wordml" xmlns:w16du="http://schemas.microsoft.com/office/word/2023/wordml/word16du" xmlns:w16sdtdh="http://schemas.microsoft.com/office/word/2020/wordml/sdtdatahash" xmlns:w16se="http://schemas.microsoft.com/office/word/2015/wordml/symex" xmlns:wpg="http://schemas.microsoft.com/office/word/2010/wordprocessingGroup" xmlns:wpi="http://schemas.microsoft.com/office/word/2010/wordprocessingInk" xmlns:wne="http://schemas.microsoft.com/office/word/2006/wordml" xmlns:wps="http://schemas.microsoft.com/office/word/2010/wordprocessingShape" mc:Ignorable="w14 w15 w16se w16cid w16 w16cex w16sdtdh w16du wp14">
   <w:endnote w:type="separator" w:id="-1">
     <w:p>
       <w:pPr>
@@ -2332,7 +2362,7 @@
 </file>
 
 <file path=word/footer1.xml><?xml version="1.0" encoding="utf-8"?>
-<w:ftr xmlns:wpc="http://schemas.microsoft.com/office/word/2010/wordprocessingCanvas" xmlns:cx="http://schemas.microsoft.com/office/drawing/2014/chartex" xmlns:cx1="http://schemas.microsoft.com/office/drawing/2015/9/8/chartex" xmlns:cx2="http://schemas.microsoft.com/office/drawing/2015/10/21/chartex" xmlns:cx3="http://schemas.microsoft.com/office/drawing/2016/5/9/chartex" xmlns:cx4="http://schemas.microsoft.com/office/drawing/2016/5/10/chartex" xmlns:cx5="http://schemas.microsoft.com/office/drawing/2016/5/11/chartex" xmlns:cx6="http://schemas.microsoft.com/office/drawing/2016/5/12/chartex" xmlns:cx7="http://schemas.microsoft.com/office/drawing/2016/5/13/chartex" xmlns:cx8="http://schemas.microsoft.com/office/drawing/2016/5/14/chartex" xmlns:mc="http://schemas.openxmlformats.org/markup-compatibility/2006" xmlns:aink="http://schemas.microsoft.com/office/drawing/2016/ink" xmlns:am3d="http://schemas.microsoft.com/office/drawing/2017/model3d" xmlns:o="urn:schemas-microsoft-com:office:office" xmlns:oel="http://schemas.microsoft.com/office/2019/extlst" xmlns:r="http://schemas.openxmlformats.org/officeDocument/2006/relationships" xmlns:m="http://schemas.openxmlformats.org/officeDocument/2006/math" xmlns:v="urn:schemas-microsoft-com:vml" xmlns:wp14="http://schemas.microsoft.com/office/word/2010/wordprocessingDrawing" xmlns:wp="http://schemas.openxmlformats.org/drawingml/2006/wordprocessingDrawing" xmlns:w10="urn:schemas-microsoft-com:office:word" xmlns:w="http://schemas.openxmlformats.org/wordprocessingml/2006/main" xmlns:w14="http://schemas.microsoft.com/office/word/2010/wordml" xmlns:w15="http://schemas.microsoft.com/office/word/2012/wordml" xmlns:w16cex="http://schemas.microsoft.com/office/word/2018/wordml/cex" xmlns:w16cid="http://schemas.microsoft.com/office/word/2016/wordml/cid" xmlns:w16="http://schemas.microsoft.com/office/word/2018/wordml" xmlns:w16sdtdh="http://schemas.microsoft.com/office/word/2020/wordml/sdtdatahash" xmlns:w16se="http://schemas.microsoft.com/office/word/2015/wordml/symex" xmlns:wpg="http://schemas.microsoft.com/office/word/2010/wordprocessingGroup" xmlns:wpi="http://schemas.microsoft.com/office/word/2010/wordprocessingInk" xmlns:wne="http://schemas.microsoft.com/office/word/2006/wordml" xmlns:wps="http://schemas.microsoft.com/office/word/2010/wordprocessingShape" mc:Ignorable="w14 w15 w16se w16cid w16 w16cex w16sdtdh wp14">
+<w:ftr xmlns:wpc="http://schemas.microsoft.com/office/word/2010/wordprocessingCanvas" xmlns:cx="http://schemas.microsoft.com/office/drawing/2014/chartex" xmlns:cx1="http://schemas.microsoft.com/office/drawing/2015/9/8/chartex" xmlns:cx2="http://schemas.microsoft.com/office/drawing/2015/10/21/chartex" xmlns:cx3="http://schemas.microsoft.com/office/drawing/2016/5/9/chartex" xmlns:cx4="http://schemas.microsoft.com/office/drawing/2016/5/10/chartex" xmlns:cx5="http://schemas.microsoft.com/office/drawing/2016/5/11/chartex" xmlns:cx6="http://schemas.microsoft.com/office/drawing/2016/5/12/chartex" xmlns:cx7="http://schemas.microsoft.com/office/drawing/2016/5/13/chartex" xmlns:cx8="http://schemas.microsoft.com/office/drawing/2016/5/14/chartex" xmlns:mc="http://schemas.openxmlformats.org/markup-compatibility/2006" xmlns:aink="http://schemas.microsoft.com/office/drawing/2016/ink" xmlns:am3d="http://schemas.microsoft.com/office/drawing/2017/model3d" xmlns:o="urn:schemas-microsoft-com:office:office" xmlns:oel="http://schemas.microsoft.com/office/2019/extlst" xmlns:r="http://schemas.openxmlformats.org/officeDocument/2006/relationships" xmlns:m="http://schemas.openxmlformats.org/officeDocument/2006/math" xmlns:v="urn:schemas-microsoft-com:vml" xmlns:wp14="http://schemas.microsoft.com/office/word/2010/wordprocessingDrawing" xmlns:wp="http://schemas.openxmlformats.org/drawingml/2006/wordprocessingDrawing" xmlns:w10="urn:schemas-microsoft-com:office:word" xmlns:w="http://schemas.openxmlformats.org/wordprocessingml/2006/main" xmlns:w14="http://schemas.microsoft.com/office/word/2010/wordml" xmlns:w15="http://schemas.microsoft.com/office/word/2012/wordml" xmlns:w16cex="http://schemas.microsoft.com/office/word/2018/wordml/cex" xmlns:w16cid="http://schemas.microsoft.com/office/word/2016/wordml/cid" xmlns:w16="http://schemas.microsoft.com/office/word/2018/wordml" xmlns:w16du="http://schemas.microsoft.com/office/word/2023/wordml/word16du" xmlns:w16sdtdh="http://schemas.microsoft.com/office/word/2020/wordml/sdtdatahash" xmlns:w16se="http://schemas.microsoft.com/office/word/2015/wordml/symex" xmlns:wpg="http://schemas.microsoft.com/office/word/2010/wordprocessingGroup" xmlns:wpi="http://schemas.microsoft.com/office/word/2010/wordprocessingInk" xmlns:wne="http://schemas.microsoft.com/office/word/2006/wordml" xmlns:wps="http://schemas.microsoft.com/office/word/2010/wordprocessingShape" mc:Ignorable="w14 w15 w16se w16cid w16 w16cex w16sdtdh w16du wp14">
   <w:sdt>
     <w:sdtPr>
       <w:id w:val="-2101093252"/>
@@ -2377,7 +2407,7 @@
 </file>
 
 <file path=word/footnotes.xml><?xml version="1.0" encoding="utf-8"?>
-<w:footnotes xmlns:wpc="http://schemas.microsoft.com/office/word/2010/wordprocessingCanvas" xmlns:cx="http://schemas.microsoft.com/office/drawing/2014/chartex" xmlns:cx1="http://schemas.microsoft.com/office/drawing/2015/9/8/chartex" xmlns:cx2="http://schemas.microsoft.com/office/drawing/2015/10/21/chartex" xmlns:cx3="http://schemas.microsoft.com/office/drawing/2016/5/9/chartex" xmlns:cx4="http://schemas.microsoft.com/office/drawing/2016/5/10/chartex" xmlns:cx5="http://schemas.microsoft.com/office/drawing/2016/5/11/chartex" xmlns:cx6="http://schemas.microsoft.com/office/drawing/2016/5/12/chartex" xmlns:cx7="http://schemas.microsoft.com/office/drawing/2016/5/13/chartex" xmlns:cx8="http://schemas.microsoft.com/office/drawing/2016/5/14/chartex" xmlns:mc="http://schemas.openxmlformats.org/markup-compatibility/2006" xmlns:aink="http://schemas.microsoft.com/office/drawing/2016/ink" xmlns:am3d="http://schemas.microsoft.com/office/drawing/2017/model3d" xmlns:o="urn:schemas-microsoft-com:office:office" xmlns:oel="http://schemas.microsoft.com/office/2019/extlst" xmlns:r="http://schemas.openxmlformats.org/officeDocument/2006/relationships" xmlns:m="http://schemas.openxmlformats.org/officeDocument/2006/math" xmlns:v="urn:schemas-microsoft-com:vml" xmlns:wp14="http://schemas.microsoft.com/office/word/2010/wordprocessingDrawing" xmlns:wp="http://schemas.openxmlformats.org/drawingml/2006/wordprocessingDrawing" xmlns:w10="urn:schemas-microsoft-com:office:word" xmlns:w="http://schemas.openxmlformats.org/wordprocessingml/2006/main" xmlns:w14="http://schemas.microsoft.com/office/word/2010/wordml" xmlns:w15="http://schemas.microsoft.com/office/word/2012/wordml" xmlns:w16cex="http://schemas.microsoft.com/office/word/2018/wordml/cex" xmlns:w16cid="http://schemas.microsoft.com/office/word/2016/wordml/cid" xmlns:w16="http://schemas.microsoft.com/office/word/2018/wordml" xmlns:w16sdtdh="http://schemas.microsoft.com/office/word/2020/wordml/sdtdatahash" xmlns:w16se="http://schemas.microsoft.com/office/word/2015/wordml/symex" xmlns:wpg="http://schemas.microsoft.com/office/word/2010/wordprocessingGroup" xmlns:wpi="http://schemas.microsoft.com/office/word/2010/wordprocessingInk" xmlns:wne="http://schemas.microsoft.com/office/word/2006/wordml" xmlns:wps="http://schemas.microsoft.com/office/word/2010/wordprocessingShape" mc:Ignorable="w14 w15 w16se w16cid w16 w16cex w16sdtdh wp14">
+<w:footnotes xmlns:wpc="http://schemas.microsoft.com/office/word/2010/wordprocessingCanvas" xmlns:cx="http://schemas.microsoft.com/office/drawing/2014/chartex" xmlns:cx1="http://schemas.microsoft.com/office/drawing/2015/9/8/chartex" xmlns:cx2="http://schemas.microsoft.com/office/drawing/2015/10/21/chartex" xmlns:cx3="http://schemas.microsoft.com/office/drawing/2016/5/9/chartex" xmlns:cx4="http://schemas.microsoft.com/office/drawing/2016/5/10/chartex" xmlns:cx5="http://schemas.microsoft.com/office/drawing/2016/5/11/chartex" xmlns:cx6="http://schemas.microsoft.com/office/drawing/2016/5/12/chartex" xmlns:cx7="http://schemas.microsoft.com/office/drawing/2016/5/13/chartex" xmlns:cx8="http://schemas.microsoft.com/office/drawing/2016/5/14/chartex" xmlns:mc="http://schemas.openxmlformats.org/markup-compatibility/2006" xmlns:aink="http://schemas.microsoft.com/office/drawing/2016/ink" xmlns:am3d="http://schemas.microsoft.com/office/drawing/2017/model3d" xmlns:o="urn:schemas-microsoft-com:office:office" xmlns:oel="http://schemas.microsoft.com/office/2019/extlst" xmlns:r="http://schemas.openxmlformats.org/officeDocument/2006/relationships" xmlns:m="http://schemas.openxmlformats.org/officeDocument/2006/math" xmlns:v="urn:schemas-microsoft-com:vml" xmlns:wp14="http://schemas.microsoft.com/office/word/2010/wordprocessingDrawing" xmlns:wp="http://schemas.openxmlformats.org/drawingml/2006/wordprocessingDrawing" xmlns:w10="urn:schemas-microsoft-com:office:word" xmlns:w="http://schemas.openxmlformats.org/wordprocessingml/2006/main" xmlns:w14="http://schemas.microsoft.com/office/word/2010/wordml" xmlns:w15="http://schemas.microsoft.com/office/word/2012/wordml" xmlns:w16cex="http://schemas.microsoft.com/office/word/2018/wordml/cex" xmlns:w16cid="http://schemas.microsoft.com/office/word/2016/wordml/cid" xmlns:w16="http://schemas.microsoft.com/office/word/2018/wordml" xmlns:w16du="http://schemas.microsoft.com/office/word/2023/wordml/word16du" xmlns:w16sdtdh="http://schemas.microsoft.com/office/word/2020/wordml/sdtdatahash" xmlns:w16se="http://schemas.microsoft.com/office/word/2015/wordml/symex" xmlns:wpg="http://schemas.microsoft.com/office/word/2010/wordprocessingGroup" xmlns:wpi="http://schemas.microsoft.com/office/word/2010/wordprocessingInk" xmlns:wne="http://schemas.microsoft.com/office/word/2006/wordml" xmlns:wps="http://schemas.microsoft.com/office/word/2010/wordprocessingShape" mc:Ignorable="w14 w15 w16se w16cid w16 w16cex w16sdtdh w16du wp14">
   <w:footnote w:type="separator" w:id="-1">
     <w:p>
       <w:pPr>
@@ -2402,7 +2432,7 @@
 </file>
 
 <file path=word/header1.xml><?xml version="1.0" encoding="utf-8"?>
-<w:hdr xmlns:wpc="http://schemas.microsoft.com/office/word/2010/wordprocessingCanvas" xmlns:cx="http://schemas.microsoft.com/office/drawing/2014/chartex" xmlns:cx1="http://schemas.microsoft.com/office/drawing/2015/9/8/chartex" xmlns:cx2="http://schemas.microsoft.com/office/drawing/2015/10/21/chartex" xmlns:cx3="http://schemas.microsoft.com/office/drawing/2016/5/9/chartex" xmlns:cx4="http://schemas.microsoft.com/office/drawing/2016/5/10/chartex" xmlns:cx5="http://schemas.microsoft.com/office/drawing/2016/5/11/chartex" xmlns:cx6="http://schemas.microsoft.com/office/drawing/2016/5/12/chartex" xmlns:cx7="http://schemas.microsoft.com/office/drawing/2016/5/13/chartex" xmlns:cx8="http://schemas.microsoft.com/office/drawing/2016/5/14/chartex" xmlns:mc="http://schemas.openxmlformats.org/markup-compatibility/2006" xmlns:aink="http://schemas.microsoft.com/office/drawing/2016/ink" xmlns:am3d="http://schemas.microsoft.com/office/drawing/2017/model3d" xmlns:o="urn:schemas-microsoft-com:office:office" xmlns:oel="http://schemas.microsoft.com/office/2019/extlst" xmlns:r="http://schemas.openxmlformats.org/officeDocument/2006/relationships" xmlns:m="http://schemas.openxmlformats.org/officeDocument/2006/math" xmlns:v="urn:schemas-microsoft-com:vml" xmlns:wp14="http://schemas.microsoft.com/office/word/2010/wordprocessingDrawing" xmlns:wp="http://schemas.openxmlformats.org/drawingml/2006/wordprocessingDrawing" xmlns:w10="urn:schemas-microsoft-com:office:word" xmlns:w="http://schemas.openxmlformats.org/wordprocessingml/2006/main" xmlns:w14="http://schemas.microsoft.com/office/word/2010/wordml" xmlns:w15="http://schemas.microsoft.com/office/word/2012/wordml" xmlns:w16cex="http://schemas.microsoft.com/office/word/2018/wordml/cex" xmlns:w16cid="http://schemas.microsoft.com/office/word/2016/wordml/cid" xmlns:w16="http://schemas.microsoft.com/office/word/2018/wordml" xmlns:w16sdtdh="http://schemas.microsoft.com/office/word/2020/wordml/sdtdatahash" xmlns:w16se="http://schemas.microsoft.com/office/word/2015/wordml/symex" xmlns:wpg="http://schemas.microsoft.com/office/word/2010/wordprocessingGroup" xmlns:wpi="http://schemas.microsoft.com/office/word/2010/wordprocessingInk" xmlns:wne="http://schemas.microsoft.com/office/word/2006/wordml" xmlns:wps="http://schemas.microsoft.com/office/word/2010/wordprocessingShape" mc:Ignorable="w14 w15 w16se w16cid w16 w16cex w16sdtdh wp14">
+<w:hdr xmlns:wpc="http://schemas.microsoft.com/office/word/2010/wordprocessingCanvas" xmlns:cx="http://schemas.microsoft.com/office/drawing/2014/chartex" xmlns:cx1="http://schemas.microsoft.com/office/drawing/2015/9/8/chartex" xmlns:cx2="http://schemas.microsoft.com/office/drawing/2015/10/21/chartex" xmlns:cx3="http://schemas.microsoft.com/office/drawing/2016/5/9/chartex" xmlns:cx4="http://schemas.microsoft.com/office/drawing/2016/5/10/chartex" xmlns:cx5="http://schemas.microsoft.com/office/drawing/2016/5/11/chartex" xmlns:cx6="http://schemas.microsoft.com/office/drawing/2016/5/12/chartex" xmlns:cx7="http://schemas.microsoft.com/office/drawing/2016/5/13/chartex" xmlns:cx8="http://schemas.microsoft.com/office/drawing/2016/5/14/chartex" xmlns:mc="http://schemas.openxmlformats.org/markup-compatibility/2006" xmlns:aink="http://schemas.microsoft.com/office/drawing/2016/ink" xmlns:am3d="http://schemas.microsoft.com/office/drawing/2017/model3d" xmlns:o="urn:schemas-microsoft-com:office:office" xmlns:oel="http://schemas.microsoft.com/office/2019/extlst" xmlns:r="http://schemas.openxmlformats.org/officeDocument/2006/relationships" xmlns:m="http://schemas.openxmlformats.org/officeDocument/2006/math" xmlns:v="urn:schemas-microsoft-com:vml" xmlns:wp14="http://schemas.microsoft.com/office/word/2010/wordprocessingDrawing" xmlns:wp="http://schemas.openxmlformats.org/drawingml/2006/wordprocessingDrawing" xmlns:w10="urn:schemas-microsoft-com:office:word" xmlns:w="http://schemas.openxmlformats.org/wordprocessingml/2006/main" xmlns:w14="http://schemas.microsoft.com/office/word/2010/wordml" xmlns:w15="http://schemas.microsoft.com/office/word/2012/wordml" xmlns:w16cex="http://schemas.microsoft.com/office/word/2018/wordml/cex" xmlns:w16cid="http://schemas.microsoft.com/office/word/2016/wordml/cid" xmlns:w16="http://schemas.microsoft.com/office/word/2018/wordml" xmlns:w16du="http://schemas.microsoft.com/office/word/2023/wordml/word16du" xmlns:w16sdtdh="http://schemas.microsoft.com/office/word/2020/wordml/sdtdatahash" xmlns:w16se="http://schemas.microsoft.com/office/word/2015/wordml/symex" xmlns:wpg="http://schemas.microsoft.com/office/word/2010/wordprocessingGroup" xmlns:wpi="http://schemas.microsoft.com/office/word/2010/wordprocessingInk" xmlns:wne="http://schemas.microsoft.com/office/word/2006/wordml" xmlns:wps="http://schemas.microsoft.com/office/word/2010/wordprocessingShape" mc:Ignorable="w14 w15 w16se w16cid w16 w16cex w16sdtdh w16du wp14">
   <w:p>
     <w:pPr>
       <w:pStyle w:val="Intestazione"/>
@@ -2422,7 +2452,7 @@
 </file>
 
 <file path=word/numbering.xml><?xml version="1.0" encoding="utf-8"?>
-<w:numbering xmlns:wpc="http://schemas.microsoft.com/office/word/2010/wordprocessingCanvas" xmlns:cx="http://schemas.microsoft.com/office/drawing/2014/chartex" xmlns:cx1="http://schemas.microsoft.com/office/drawing/2015/9/8/chartex" xmlns:cx2="http://schemas.microsoft.com/office/drawing/2015/10/21/chartex" xmlns:cx3="http://schemas.microsoft.com/office/drawing/2016/5/9/chartex" xmlns:cx4="http://schemas.microsoft.com/office/drawing/2016/5/10/chartex" xmlns:cx5="http://schemas.microsoft.com/office/drawing/2016/5/11/chartex" xmlns:cx6="http://schemas.microsoft.com/office/drawing/2016/5/12/chartex" xmlns:cx7="http://schemas.microsoft.com/office/drawing/2016/5/13/chartex" xmlns:cx8="http://schemas.microsoft.com/office/drawing/2016/5/14/chartex" xmlns:mc="http://schemas.openxmlformats.org/markup-compatibility/2006" xmlns:aink="http://schemas.microsoft.com/office/drawing/2016/ink" xmlns:am3d="http://schemas.microsoft.com/office/drawing/2017/model3d" xmlns:o="urn:schemas-microsoft-com:office:office" xmlns:oel="http://schemas.microsoft.com/office/2019/extlst" xmlns:r="http://schemas.openxmlformats.org/officeDocument/2006/relationships" xmlns:m="http://schemas.openxmlformats.org/officeDocument/2006/math" xmlns:v="urn:schemas-microsoft-com:vml" xmlns:wp14="http://schemas.microsoft.com/office/word/2010/wordprocessingDrawing" xmlns:wp="http://schemas.openxmlformats.org/drawingml/2006/wordprocessingDrawing" xmlns:w10="urn:schemas-microsoft-com:office:word" xmlns:w="http://schemas.openxmlformats.org/wordprocessingml/2006/main" xmlns:w14="http://schemas.microsoft.com/office/word/2010/wordml" xmlns:w15="http://schemas.microsoft.com/office/word/2012/wordml" xmlns:w16cex="http://schemas.microsoft.com/office/word/2018/wordml/cex" xmlns:w16cid="http://schemas.microsoft.com/office/word/2016/wordml/cid" xmlns:w16="http://schemas.microsoft.com/office/word/2018/wordml" xmlns:w16sdtdh="http://schemas.microsoft.com/office/word/2020/wordml/sdtdatahash" xmlns:w16se="http://schemas.microsoft.com/office/word/2015/wordml/symex" xmlns:wpg="http://schemas.microsoft.com/office/word/2010/wordprocessingGroup" xmlns:wpi="http://schemas.microsoft.com/office/word/2010/wordprocessingInk" xmlns:wne="http://schemas.microsoft.com/office/word/2006/wordml" xmlns:wps="http://schemas.microsoft.com/office/word/2010/wordprocessingShape" mc:Ignorable="w14 w15 w16se w16cid w16 w16cex w16sdtdh wp14">
+<w:numbering xmlns:wpc="http://schemas.microsoft.com/office/word/2010/wordprocessingCanvas" xmlns:cx="http://schemas.microsoft.com/office/drawing/2014/chartex" xmlns:cx1="http://schemas.microsoft.com/office/drawing/2015/9/8/chartex" xmlns:cx2="http://schemas.microsoft.com/office/drawing/2015/10/21/chartex" xmlns:cx3="http://schemas.microsoft.com/office/drawing/2016/5/9/chartex" xmlns:cx4="http://schemas.microsoft.com/office/drawing/2016/5/10/chartex" xmlns:cx5="http://schemas.microsoft.com/office/drawing/2016/5/11/chartex" xmlns:cx6="http://schemas.microsoft.com/office/drawing/2016/5/12/chartex" xmlns:cx7="http://schemas.microsoft.com/office/drawing/2016/5/13/chartex" xmlns:cx8="http://schemas.microsoft.com/office/drawing/2016/5/14/chartex" xmlns:mc="http://schemas.openxmlformats.org/markup-compatibility/2006" xmlns:aink="http://schemas.microsoft.com/office/drawing/2016/ink" xmlns:am3d="http://schemas.microsoft.com/office/drawing/2017/model3d" xmlns:o="urn:schemas-microsoft-com:office:office" xmlns:oel="http://schemas.microsoft.com/office/2019/extlst" xmlns:r="http://schemas.openxmlformats.org/officeDocument/2006/relationships" xmlns:m="http://schemas.openxmlformats.org/officeDocument/2006/math" xmlns:v="urn:schemas-microsoft-com:vml" xmlns:wp14="http://schemas.microsoft.com/office/word/2010/wordprocessingDrawing" xmlns:wp="http://schemas.openxmlformats.org/drawingml/2006/wordprocessingDrawing" xmlns:w10="urn:schemas-microsoft-com:office:word" xmlns:w="http://schemas.openxmlformats.org/wordprocessingml/2006/main" xmlns:w14="http://schemas.microsoft.com/office/word/2010/wordml" xmlns:w15="http://schemas.microsoft.com/office/word/2012/wordml" xmlns:w16cex="http://schemas.microsoft.com/office/word/2018/wordml/cex" xmlns:w16cid="http://schemas.microsoft.com/office/word/2016/wordml/cid" xmlns:w16="http://schemas.microsoft.com/office/word/2018/wordml" xmlns:w16du="http://schemas.microsoft.com/office/word/2023/wordml/word16du" xmlns:w16sdtdh="http://schemas.microsoft.com/office/word/2020/wordml/sdtdatahash" xmlns:w16se="http://schemas.microsoft.com/office/word/2015/wordml/symex" xmlns:wpg="http://schemas.microsoft.com/office/word/2010/wordprocessingGroup" xmlns:wpi="http://schemas.microsoft.com/office/word/2010/wordprocessingInk" xmlns:wne="http://schemas.microsoft.com/office/word/2006/wordml" xmlns:wps="http://schemas.microsoft.com/office/word/2010/wordprocessingShape" mc:Ignorable="w14 w15 w16se w16cid w16 w16cex w16sdtdh w16du wp14">
   <w:abstractNum w:abstractNumId="0" w15:restartNumberingAfterBreak="0">
     <w:nsid w:val="04281BDD"/>
     <w:multiLevelType w:val="hybridMultilevel"/>
@@ -4682,7 +4712,7 @@
 </file>
 
 <file path=word/styles.xml><?xml version="1.0" encoding="utf-8"?>
-<w:styles xmlns:mc="http://schemas.openxmlformats.org/markup-compatibility/2006" xmlns:r="http://schemas.openxmlformats.org/officeDocument/2006/relationships" xmlns:w="http://schemas.openxmlformats.org/wordprocessingml/2006/main" xmlns:w14="http://schemas.microsoft.com/office/word/2010/wordml" xmlns:w15="http://schemas.microsoft.com/office/word/2012/wordml" xmlns:w16cex="http://schemas.microsoft.com/office/word/2018/wordml/cex" xmlns:w16cid="http://schemas.microsoft.com/office/word/2016/wordml/cid" xmlns:w16="http://schemas.microsoft.com/office/word/2018/wordml" xmlns:w16sdtdh="http://schemas.microsoft.com/office/word/2020/wordml/sdtdatahash" xmlns:w16se="http://schemas.microsoft.com/office/word/2015/wordml/symex" mc:Ignorable="w14 w15 w16se w16cid w16 w16cex w16sdtdh">
+<w:styles xmlns:mc="http://schemas.openxmlformats.org/markup-compatibility/2006" xmlns:r="http://schemas.openxmlformats.org/officeDocument/2006/relationships" xmlns:w="http://schemas.openxmlformats.org/wordprocessingml/2006/main" xmlns:w14="http://schemas.microsoft.com/office/word/2010/wordml" xmlns:w15="http://schemas.microsoft.com/office/word/2012/wordml" xmlns:w16cex="http://schemas.microsoft.com/office/word/2018/wordml/cex" xmlns:w16cid="http://schemas.microsoft.com/office/word/2016/wordml/cid" xmlns:w16="http://schemas.microsoft.com/office/word/2018/wordml" xmlns:w16du="http://schemas.microsoft.com/office/word/2023/wordml/word16du" xmlns:w16sdtdh="http://schemas.microsoft.com/office/word/2020/wordml/sdtdatahash" xmlns:w16se="http://schemas.microsoft.com/office/word/2015/wordml/symex" mc:Ignorable="w14 w15 w16se w16cid w16 w16cex w16sdtdh w16du">
   <w:docDefaults>
     <w:rPrDefault>
       <w:rPr>
@@ -6502,15 +6532,6 @@
 </file>
 
 <file path=customXml/item1.xml><?xml version="1.0" encoding="utf-8"?>
-<?mso-contentType ?>
-<FormTemplates xmlns="http://schemas.microsoft.com/sharepoint/v3/contenttype/forms">
-  <Display>DocumentLibraryForm</Display>
-  <Edit>DocumentLibraryForm</Edit>
-  <New>DocumentLibraryForm</New>
-</FormTemplates>
-</file>
-
-<file path=customXml/item2.xml><?xml version="1.0" encoding="utf-8"?>
 <ct:contentTypeSchema xmlns:ct="http://schemas.microsoft.com/office/2006/metadata/contentType" xmlns:ma="http://schemas.microsoft.com/office/2006/metadata/properties/metaAttributes" ct:_="" ma:_="" ma:contentTypeName="Documento" ma:contentTypeID="0x010100EC5AE4BB47ADB040B13A5770277872A9" ma:contentTypeVersion="2" ma:contentTypeDescription="Creare un nuovo documento." ma:contentTypeScope="" ma:versionID="ca7759a5f003f18dfc4f4bd63dcfc6bf">
   <xsd:schema xmlns:xsd="http://www.w3.org/2001/XMLSchema" xmlns:xs="http://www.w3.org/2001/XMLSchema" xmlns:p="http://schemas.microsoft.com/office/2006/metadata/properties" xmlns:ns2="8b6d770d-9fe2-4898-b015-a8d825ece434" targetNamespace="http://schemas.microsoft.com/office/2006/metadata/properties" ma:root="true" ma:fieldsID="674db32b5a8a0b375127f5d00a0a5732" ns2:_="">
     <xsd:import namespace="8b6d770d-9fe2-4898-b015-a8d825ece434"/>
@@ -6642,25 +6663,26 @@
 </ct:contentTypeSchema>
 </file>
 
-<file path=customXml/item3.xml><?xml version="1.0" encoding="utf-8"?>
-<b:Sources xmlns:b="http://schemas.openxmlformats.org/officeDocument/2006/bibliography" xmlns="http://schemas.openxmlformats.org/officeDocument/2006/bibliography" SelectedStyle="\APASixthEditionOfficeOnline.xsl" StyleName="APA" Version="6"/>
+<file path=customXml/item2.xml><?xml version="1.0" encoding="utf-8"?>
+<?mso-contentType ?>
+<FormTemplates xmlns="http://schemas.microsoft.com/sharepoint/v3/contenttype/forms">
+  <Display>DocumentLibraryForm</Display>
+  <Edit>DocumentLibraryForm</Edit>
+  <New>DocumentLibraryForm</New>
+</FormTemplates>
 </file>
 
-<file path=customXml/item4.xml><?xml version="1.0" encoding="utf-8"?>
+<file path=customXml/item3.xml><?xml version="1.0" encoding="utf-8"?>
 <p:properties xmlns:p="http://schemas.microsoft.com/office/2006/metadata/properties" xmlns:xsi="http://www.w3.org/2001/XMLSchema-instance" xmlns:pc="http://schemas.microsoft.com/office/infopath/2007/PartnerControls">
   <documentManagement/>
 </p:properties>
 </file>
 
-<file path=customXml/itemProps1.xml><?xml version="1.0" encoding="utf-8"?>
-<ds:datastoreItem xmlns:ds="http://schemas.openxmlformats.org/officeDocument/2006/customXml" ds:itemID="{1EAFE88E-C664-4910-9D3E-159EF4530FAE}">
-  <ds:schemaRefs>
-    <ds:schemaRef ds:uri="http://schemas.microsoft.com/sharepoint/v3/contenttype/forms"/>
-  </ds:schemaRefs>
-</ds:datastoreItem>
+<file path=customXml/item4.xml><?xml version="1.0" encoding="utf-8"?>
+<b:Sources xmlns:b="http://schemas.openxmlformats.org/officeDocument/2006/bibliography" xmlns="http://schemas.openxmlformats.org/officeDocument/2006/bibliography" SelectedStyle="\APASixthEditionOfficeOnline.xsl" StyleName="APA" Version="6"/>
 </file>
 
-<file path=customXml/itemProps2.xml><?xml version="1.0" encoding="utf-8"?>
+<file path=customXml/itemProps1.xml><?xml version="1.0" encoding="utf-8"?>
 <ds:datastoreItem xmlns:ds="http://schemas.openxmlformats.org/officeDocument/2006/customXml" ds:itemID="{5A528826-74E5-4468-BC55-A5660BCF0A4A}">
   <ds:schemaRefs>
     <ds:schemaRef ds:uri="http://schemas.microsoft.com/office/2006/metadata/contentType"/>
@@ -6678,19 +6700,27 @@
 </ds:datastoreItem>
 </file>
 
-<file path=customXml/itemProps3.xml><?xml version="1.0" encoding="utf-8"?>
-<ds:datastoreItem xmlns:ds="http://schemas.openxmlformats.org/officeDocument/2006/customXml" ds:itemID="{393FEEA6-D434-4B28-B035-556EB66551F6}">
+<file path=customXml/itemProps2.xml><?xml version="1.0" encoding="utf-8"?>
+<ds:datastoreItem xmlns:ds="http://schemas.openxmlformats.org/officeDocument/2006/customXml" ds:itemID="{1EAFE88E-C664-4910-9D3E-159EF4530FAE}">
   <ds:schemaRefs>
-    <ds:schemaRef ds:uri="http://schemas.openxmlformats.org/officeDocument/2006/bibliography"/>
+    <ds:schemaRef ds:uri="http://schemas.microsoft.com/sharepoint/v3/contenttype/forms"/>
   </ds:schemaRefs>
 </ds:datastoreItem>
 </file>
 
-<file path=customXml/itemProps4.xml><?xml version="1.0" encoding="utf-8"?>
+<file path=customXml/itemProps3.xml><?xml version="1.0" encoding="utf-8"?>
 <ds:datastoreItem xmlns:ds="http://schemas.openxmlformats.org/officeDocument/2006/customXml" ds:itemID="{CB5774A1-796C-4D34-A9F1-AF48B60CEA6C}">
   <ds:schemaRefs>
     <ds:schemaRef ds:uri="http://schemas.microsoft.com/office/2006/metadata/properties"/>
     <ds:schemaRef ds:uri="http://schemas.microsoft.com/office/infopath/2007/PartnerControls"/>
   </ds:schemaRefs>
 </ds:datastoreItem>
+</file>
+
+<file path=customXml/itemProps4.xml><?xml version="1.0" encoding="utf-8"?>
+<ds:datastoreItem xmlns:ds="http://schemas.openxmlformats.org/officeDocument/2006/customXml" ds:itemID="{393FEEA6-D434-4B28-B035-556EB66551F6}">
+  <ds:schemaRefs>
+    <ds:schemaRef ds:uri="http://schemas.openxmlformats.org/officeDocument/2006/bibliography"/>
+  </ds:schemaRefs>
+</ds:datastoreItem>
 </file>
</xml_diff>